<commit_message>
Emissivity and Ioniization structure updates.
</commit_message>
<xml_diff>
--- a/AAS_Abstract3_CR.docx
+++ b/AAS_Abstract3_CR.docx
@@ -1,6 +1,6 @@
 
 <file path=word/document.xml><?xml version="1.0" encoding="utf-8"?>
-<w:document xmlns:wpc="http://schemas.microsoft.com/office/word/2010/wordprocessingCanvas" xmlns:cx="http://schemas.microsoft.com/office/drawing/2014/chartex" xmlns:cx1="http://schemas.microsoft.com/office/drawing/2015/9/8/chartex" xmlns:cx2="http://schemas.microsoft.com/office/drawing/2015/10/21/chartex" xmlns:mc="http://schemas.openxmlformats.org/markup-compatibility/2006" xmlns:o="urn:schemas-microsoft-com:office:office" xmlns:r="http://schemas.openxmlformats.org/officeDocument/2006/relationships" xmlns:m="http://schemas.openxmlformats.org/officeDocument/2006/math" xmlns:v="urn:schemas-microsoft-com:vml" xmlns:wp14="http://schemas.microsoft.com/office/word/2010/wordprocessingDrawing" xmlns:wp="http://schemas.openxmlformats.org/drawingml/2006/wordprocessingDrawing" xmlns:w10="urn:schemas-microsoft-com:office:word" xmlns:w="http://schemas.openxmlformats.org/wordprocessingml/2006/main" xmlns:w14="http://schemas.microsoft.com/office/word/2010/wordml" xmlns:w15="http://schemas.microsoft.com/office/word/2012/wordml" xmlns:w16se="http://schemas.microsoft.com/office/word/2015/wordml/symex" xmlns:wpg="http://schemas.microsoft.com/office/word/2010/wordprocessingGroup" xmlns:wpi="http://schemas.microsoft.com/office/word/2010/wordprocessingInk" xmlns:wne="http://schemas.microsoft.com/office/word/2006/wordml" xmlns:wps="http://schemas.microsoft.com/office/word/2010/wordprocessingShape" mc:Ignorable="w14 w15 w16se wp14">
+<w:document xmlns:wpc="http://schemas.microsoft.com/office/word/2010/wordprocessingCanvas" xmlns:cx="http://schemas.microsoft.com/office/drawing/2014/chartex" xmlns:cx1="http://schemas.microsoft.com/office/drawing/2015/9/8/chartex" xmlns:cx2="http://schemas.microsoft.com/office/drawing/2015/10/21/chartex" xmlns:cx3="http://schemas.microsoft.com/office/drawing/2016/5/9/chartex" xmlns:cx4="http://schemas.microsoft.com/office/drawing/2016/5/10/chartex" xmlns:cx5="http://schemas.microsoft.com/office/drawing/2016/5/11/chartex" xmlns:mc="http://schemas.openxmlformats.org/markup-compatibility/2006" xmlns:o="urn:schemas-microsoft-com:office:office" xmlns:r="http://schemas.openxmlformats.org/officeDocument/2006/relationships" xmlns:m="http://schemas.openxmlformats.org/officeDocument/2006/math" xmlns:v="urn:schemas-microsoft-com:vml" xmlns:wp14="http://schemas.microsoft.com/office/word/2010/wordprocessingDrawing" xmlns:wp="http://schemas.openxmlformats.org/drawingml/2006/wordprocessingDrawing" xmlns:w10="urn:schemas-microsoft-com:office:word" xmlns:w="http://schemas.openxmlformats.org/wordprocessingml/2006/main" xmlns:w14="http://schemas.microsoft.com/office/word/2010/wordml" xmlns:w15="http://schemas.microsoft.com/office/word/2012/wordml" xmlns:w16se="http://schemas.microsoft.com/office/word/2015/wordml/symex" xmlns:wpg="http://schemas.microsoft.com/office/word/2010/wordprocessingGroup" xmlns:wpi="http://schemas.microsoft.com/office/word/2010/wordprocessingInk" xmlns:wne="http://schemas.microsoft.com/office/word/2006/wordml" xmlns:wps="http://schemas.microsoft.com/office/word/2010/wordprocessingShape" mc:Ignorable="w14 w15 w16se wp14">
   <w:body>
     <w:p>
       <w:pPr>
@@ -11,17 +11,79 @@
       <w:r>
         <w:rPr>
           <w:i/>
-        </w:rPr>
-        <w:t>Investigating the Emission Spectra of Narrow L</w:t>
-      </w:r>
-      <w:r>
+          <w:noProof/>
+        </w:rPr>
+        <w:drawing>
+          <wp:inline distT="0" distB="0" distL="0" distR="0" wp14:anchorId="3DE22E7F" wp14:editId="785E42AB">
+            <wp:extent cx="5943600" cy="2125345"/>
+            <wp:effectExtent l="0" t="0" r="0" b="8255"/>
+            <wp:docPr id="1" name="Picture 1"/>
+            <wp:cNvGraphicFramePr>
+              <a:graphicFrameLocks xmlns:a="http://schemas.openxmlformats.org/drawingml/2006/main" noChangeAspect="1"/>
+            </wp:cNvGraphicFramePr>
+            <a:graphic xmlns:a="http://schemas.openxmlformats.org/drawingml/2006/main">
+              <a:graphicData uri="http://schemas.openxmlformats.org/drawingml/2006/picture">
+                <pic:pic xmlns:pic="http://schemas.openxmlformats.org/drawingml/2006/picture">
+                  <pic:nvPicPr>
+                    <pic:cNvPr id="1" name="Capture.PNG"/>
+                    <pic:cNvPicPr/>
+                  </pic:nvPicPr>
+                  <pic:blipFill>
+                    <a:blip r:embed="rId5"/>
+                    <a:stretch>
+                      <a:fillRect/>
+                    </a:stretch>
+                  </pic:blipFill>
+                  <pic:spPr>
+                    <a:xfrm>
+                      <a:off x="0" y="0"/>
+                      <a:ext cx="5943600" cy="2125345"/>
+                    </a:xfrm>
+                    <a:prstGeom prst="rect">
+                      <a:avLst/>
+                    </a:prstGeom>
+                  </pic:spPr>
+                </pic:pic>
+              </a:graphicData>
+            </a:graphic>
+          </wp:inline>
+        </w:drawing>
+      </w:r>
+    </w:p>
+    <w:p>
+      <w:pPr>
         <w:rPr>
           <w:i/>
         </w:rPr>
-        <w:t>ine Seyferts and Low-Ionization N</w:t>
-      </w:r>
+      </w:pPr>
+    </w:p>
+    <w:p>
+      <w:pPr>
+        <w:rPr>
+          <w:i/>
+        </w:rPr>
+      </w:pPr>
+    </w:p>
+    <w:p>
+      <w:pPr>
+        <w:rPr>
+          <w:i/>
+        </w:rPr>
+      </w:pPr>
       <w:bookmarkStart w:id="0" w:name="_GoBack"/>
       <w:bookmarkEnd w:id="0"/>
+      <w:r>
+        <w:rPr>
+          <w:i/>
+        </w:rPr>
+        <w:t>Investigating the Emission Spectra of Narrow L</w:t>
+      </w:r>
+      <w:r>
+        <w:rPr>
+          <w:i/>
+        </w:rPr>
+        <w:t>ine Seyferts and Low-Ionization N</w:t>
+      </w:r>
       <w:r>
         <w:rPr>
           <w:i/>
@@ -559,7 +621,7 @@
       </w:pPr>
     </w:pPrDefault>
   </w:docDefaults>
-  <w:latentStyles w:defLockedState="0" w:defUIPriority="99" w:defSemiHidden="0" w:defUnhideWhenUsed="0" w:defQFormat="0" w:count="373">
+  <w:latentStyles w:defLockedState="0" w:defUIPriority="99" w:defSemiHidden="0" w:defUnhideWhenUsed="0" w:defQFormat="0" w:count="374">
     <w:lsdException w:name="Normal" w:uiPriority="0" w:qFormat="1"/>
     <w:lsdException w:name="heading 1" w:uiPriority="9" w:qFormat="1"/>
     <w:lsdException w:name="heading 2" w:semiHidden="1" w:uiPriority="9" w:unhideWhenUsed="1" w:qFormat="1"/>
@@ -665,7 +727,6 @@
     <w:lsdException w:name="HTML Sample" w:semiHidden="1" w:unhideWhenUsed="1"/>
     <w:lsdException w:name="HTML Typewriter" w:semiHidden="1" w:unhideWhenUsed="1"/>
     <w:lsdException w:name="HTML Variable" w:semiHidden="1" w:unhideWhenUsed="1"/>
-    <w:lsdException w:name="Normal Table" w:semiHidden="1" w:unhideWhenUsed="1"/>
     <w:lsdException w:name="annotation subject" w:semiHidden="1" w:unhideWhenUsed="1"/>
     <w:lsdException w:name="No List" w:semiHidden="1" w:unhideWhenUsed="1"/>
     <w:lsdException w:name="Outline List 1" w:semiHidden="1" w:unhideWhenUsed="1"/>
@@ -712,10 +773,8 @@
     <w:lsdException w:name="Table Subtle 2" w:semiHidden="1" w:unhideWhenUsed="1"/>
     <w:lsdException w:name="Table Web 1" w:semiHidden="1" w:unhideWhenUsed="1"/>
     <w:lsdException w:name="Table Web 2" w:semiHidden="1" w:unhideWhenUsed="1"/>
-    <w:lsdException w:name="Table Web 3" w:semiHidden="1" w:unhideWhenUsed="1"/>
     <w:lsdException w:name="Balloon Text" w:semiHidden="1" w:unhideWhenUsed="1"/>
     <w:lsdException w:name="Table Grid" w:uiPriority="39"/>
-    <w:lsdException w:name="Table Theme" w:semiHidden="1" w:unhideWhenUsed="1"/>
     <w:lsdException w:name="Placeholder Text" w:semiHidden="1"/>
     <w:lsdException w:name="No Spacing" w:uiPriority="1" w:qFormat="1"/>
     <w:lsdException w:name="Light Shading" w:uiPriority="60"/>
@@ -827,8 +886,6 @@
     <w:lsdException w:name="Book Title" w:uiPriority="33" w:qFormat="1"/>
     <w:lsdException w:name="Bibliography" w:semiHidden="1" w:uiPriority="37" w:unhideWhenUsed="1"/>
     <w:lsdException w:name="TOC Heading" w:semiHidden="1" w:uiPriority="39" w:unhideWhenUsed="1" w:qFormat="1"/>
-    <w:lsdException w:name="Grid Table 2" w:semiHidden="1" w:unhideWhenUsed="1"/>
-    <w:lsdException w:name="Grid Table 3" w:semiHidden="1" w:unhideWhenUsed="1"/>
     <w:lsdException w:name="Grid Table 4" w:uiPriority="49"/>
     <w:lsdException w:name="Grid Table 5 Dark" w:uiPriority="50"/>
     <w:lsdException w:name="Grid Table 6 Colorful" w:uiPriority="51"/>
@@ -926,6 +983,7 @@
     <w:lsdException w:name="List Table 7 Colorful Accent 6" w:uiPriority="52"/>
     <w:lsdException w:name="Mention" w:semiHidden="1" w:unhideWhenUsed="1"/>
     <w:lsdException w:name="Smart Hyperlink" w:semiHidden="1" w:unhideWhenUsed="1"/>
+    <w:lsdException w:name="Hashtag" w:semiHidden="1" w:unhideWhenUsed="1"/>
   </w:latentStyles>
   <w:style w:type="paragraph" w:default="1" w:styleId="Normal">
     <w:name w:val="Normal"/>
@@ -1697,7 +1755,7 @@
 </file>
 
 <file path=customXml/itemProps1.xml><?xml version="1.0" encoding="utf-8"?>
-<ds:datastoreItem xmlns:ds="http://schemas.openxmlformats.org/officeDocument/2006/customXml" ds:itemID="{0AD154B6-18C8-452C-9A06-FC3EB384F527}">
+<ds:datastoreItem xmlns:ds="http://schemas.openxmlformats.org/officeDocument/2006/customXml" ds:itemID="{F7F54E57-F32A-4B76-BD3A-694FF422F110}">
   <ds:schemaRefs>
     <ds:schemaRef ds:uri="http://schemas.openxmlformats.org/officeDocument/2006/bibliography"/>
   </ds:schemaRefs>

</xml_diff>